<commit_message>
Enhance team dependency analysis
</commit_message>
<xml_diff>
--- a/docs/Service Calculator - Some identified things.docx
+++ b/docs/Service Calculator - Some identified things.docx
@@ -13,133 +13,6 @@
       <w:r>
         <w:br/>
       </w:r>
-    </w:p>
-    <w:p>
-      <w:pPr>
-        <w:rPr>
-          <w:b/>
-        </w:rPr>
-      </w:pPr>
-    </w:p>
-    <w:p>
-      <w:pPr>
-        <w:rPr>
-          <w:b/>
-        </w:rPr>
-      </w:pPr>
-      <w:r>
-        <w:rPr>
-          <w:b/>
-        </w:rPr>
-        <w:t>8: The flow (Capacity) in team dependencies, is it relative to the team or does it have to be shared across all teams? (more of a question really)</w:t>
-      </w:r>
-    </w:p>
-    <w:p>
-      <w:r>
-        <w:rPr>
-          <w:noProof/>
-        </w:rPr>
-        <w:drawing>
-          <wp:anchor distT="0" distB="0" distL="114300" distR="114300" simplePos="0" relativeHeight="251659264" behindDoc="0" locked="0" layoutInCell="1" allowOverlap="1" wp14:anchorId="3A13BBA9" wp14:editId="159499E9">
-            <wp:simplePos x="0" y="0"/>
-            <wp:positionH relativeFrom="column">
-              <wp:posOffset>0</wp:posOffset>
-            </wp:positionH>
-            <wp:positionV relativeFrom="paragraph">
-              <wp:posOffset>-1743</wp:posOffset>
-            </wp:positionV>
-            <wp:extent cx="2077828" cy="2194560"/>
-            <wp:effectExtent l="0" t="0" r="0" b="0"/>
-            <wp:wrapSquare wrapText="bothSides"/>
-            <wp:docPr id="20" name="image5.png"/>
-            <wp:cNvGraphicFramePr/>
-            <a:graphic xmlns:a="http://schemas.openxmlformats.org/drawingml/2006/main">
-              <a:graphicData uri="http://schemas.openxmlformats.org/drawingml/2006/picture">
-                <pic:pic xmlns:pic="http://schemas.openxmlformats.org/drawingml/2006/picture">
-                  <pic:nvPicPr>
-                    <pic:cNvPr id="0" name="image5.png"/>
-                    <pic:cNvPicPr preferRelativeResize="0"/>
-                  </pic:nvPicPr>
-                  <pic:blipFill>
-                    <a:blip r:embed="rId4">
-                      <a:extLst>
-                        <a:ext uri="{28A0092B-C50C-407E-A947-70E740481C1C}">
-                          <a14:useLocalDpi xmlns:a14="http://schemas.microsoft.com/office/drawing/2010/main" val="0"/>
-                        </a:ext>
-                      </a:extLst>
-                    </a:blip>
-                    <a:srcRect/>
-                    <a:stretch>
-                      <a:fillRect/>
-                    </a:stretch>
-                  </pic:blipFill>
-                  <pic:spPr>
-                    <a:xfrm>
-                      <a:off x="0" y="0"/>
-                      <a:ext cx="2077828" cy="2194560"/>
-                    </a:xfrm>
-                    <a:prstGeom prst="rect">
-                      <a:avLst/>
-                    </a:prstGeom>
-                    <a:ln/>
-                  </pic:spPr>
-                </pic:pic>
-              </a:graphicData>
-            </a:graphic>
-          </wp:anchor>
-        </w:drawing>
-      </w:r>
-      <w:r>
-        <w:t>Scenario 1</w:t>
-      </w:r>
-    </w:p>
-    <w:p>
-      <w:r>
-        <w:t>Team 1,2,3 have velocity of 10. Teams 4 and 5 have velocity 5. But in reality they are equally fast. They just use different sizings. Does this even matter, do they need to have the same?</w:t>
-      </w:r>
-    </w:p>
-    <w:p/>
-    <w:p>
-      <w:pPr>
-        <w:rPr>
-          <w:b/>
-        </w:rPr>
-      </w:pPr>
-    </w:p>
-    <w:p>
-      <w:pPr>
-        <w:rPr>
-          <w:b/>
-        </w:rPr>
-      </w:pPr>
-    </w:p>
-    <w:p>
-      <w:pPr>
-        <w:rPr>
-          <w:b/>
-        </w:rPr>
-      </w:pPr>
-    </w:p>
-    <w:p>
-      <w:pPr>
-        <w:rPr>
-          <w:b/>
-        </w:rPr>
-      </w:pPr>
-    </w:p>
-    <w:p>
-      <w:pPr>
-        <w:rPr>
-          <w:b/>
-        </w:rPr>
-      </w:pPr>
-    </w:p>
-    <w:p>
-      <w:pPr>
-        <w:rPr>
-          <w:b/>
-        </w:rPr>
-      </w:pPr>
     </w:p>
     <w:p>
       <w:pPr>
@@ -183,7 +56,7 @@
                     <pic:cNvPicPr preferRelativeResize="0"/>
                   </pic:nvPicPr>
                   <pic:blipFill>
-                    <a:blip r:embed="rId5" cstate="print">
+                    <a:blip r:embed="rId4" cstate="print">
                       <a:extLst>
                         <a:ext uri="{28A0092B-C50C-407E-A947-70E740481C1C}">
                           <a14:useLocalDpi xmlns:a14="http://schemas.microsoft.com/office/drawing/2010/main" val="0"/>
@@ -236,7 +109,7 @@
                     <pic:cNvPicPr preferRelativeResize="0"/>
                   </pic:nvPicPr>
                   <pic:blipFill>
-                    <a:blip r:embed="rId6"/>
+                    <a:blip r:embed="rId5"/>
                     <a:srcRect t="1236" b="58379"/>
                     <a:stretch>
                       <a:fillRect/>
@@ -314,7 +187,7 @@
                     <pic:cNvPicPr preferRelativeResize="0"/>
                   </pic:nvPicPr>
                   <pic:blipFill>
-                    <a:blip r:embed="rId7" cstate="print">
+                    <a:blip r:embed="rId6" cstate="print">
                       <a:extLst>
                         <a:ext uri="{28A0092B-C50C-407E-A947-70E740481C1C}">
                           <a14:useLocalDpi xmlns:a14="http://schemas.microsoft.com/office/drawing/2010/main" val="0"/>
@@ -377,7 +250,7 @@
                     <pic:cNvPicPr preferRelativeResize="0"/>
                   </pic:nvPicPr>
                   <pic:blipFill>
-                    <a:blip r:embed="rId8"/>
+                    <a:blip r:embed="rId7"/>
                     <a:srcRect/>
                     <a:stretch>
                       <a:fillRect/>
@@ -464,7 +337,7 @@
                     <pic:cNvPicPr preferRelativeResize="0"/>
                   </pic:nvPicPr>
                   <pic:blipFill>
-                    <a:blip r:embed="rId9" cstate="print">
+                    <a:blip r:embed="rId8" cstate="print">
                       <a:extLst>
                         <a:ext uri="{28A0092B-C50C-407E-A947-70E740481C1C}">
                           <a14:useLocalDpi xmlns:a14="http://schemas.microsoft.com/office/drawing/2010/main" val="0"/>
@@ -525,7 +398,7 @@
                     <pic:cNvPicPr preferRelativeResize="0"/>
                   </pic:nvPicPr>
                   <pic:blipFill>
-                    <a:blip r:embed="rId10" cstate="print">
+                    <a:blip r:embed="rId9" cstate="print">
                       <a:extLst>
                         <a:ext uri="{28A0092B-C50C-407E-A947-70E740481C1C}">
                           <a14:useLocalDpi xmlns:a14="http://schemas.microsoft.com/office/drawing/2010/main" val="0"/>
@@ -573,7 +446,7 @@
                     <pic:cNvPicPr preferRelativeResize="0"/>
                   </pic:nvPicPr>
                   <pic:blipFill>
-                    <a:blip r:embed="rId11"/>
+                    <a:blip r:embed="rId10"/>
                     <a:srcRect/>
                     <a:stretch>
                       <a:fillRect/>
@@ -594,25 +467,6 @@
             </a:graphic>
           </wp:inline>
         </w:drawing>
-      </w:r>
-    </w:p>
-    <w:p/>
-    <w:p>
-      <w:r>
-        <w:rPr>
-          <w:b/>
-        </w:rPr>
-        <w:t xml:space="preserve">13: The graph under Find break even point for “Platform mode” looks a bit incorrect? </w:t>
-      </w:r>
-    </w:p>
-    <w:p>
-      <w:r>
-        <w:t xml:space="preserve">I’m not sure if the cost is supposed to be logarithmic like that? :)  </w:t>
-      </w:r>
-    </w:p>
-    <w:p>
-      <w:r>
-        <w:t xml:space="preserve">Is the monthly cost before the platform completion “platform cost/time to build”? And then after that the ongoing costs = (time size * hourly rate) - (team reduction * hourly rate) * process efficiency gains? </w:t>
       </w:r>
     </w:p>
     <w:p/>
@@ -1177,7 +1031,6 @@
   <w:style w:type="character" w:default="1" w:styleId="DefaultParagraphFont">
     <w:name w:val="Default Paragraph Font"/>
     <w:uiPriority w:val="1"/>
-    <w:semiHidden/>
     <w:unhideWhenUsed/>
   </w:style>
   <w:style w:type="table" w:default="1" w:styleId="TableNormal">

</xml_diff>